<commit_message>
updating repo with GUI and latest jupyternotebook. Jupyternotebook is cluttered, needs to be fixed up. Query for data can be optimized to batch request artists and features. Store trackIds and artist ids in a list, then make a single call for each page.
</commit_message>
<xml_diff>
--- a/Report/LitReview.docx
+++ b/Report/LitReview.docx
@@ -1,6 +1,6 @@
 
 <file path=word/document.xml><?xml version="1.0" encoding="utf-8"?>
-<w:document xmlns:wpc="http://schemas.microsoft.com/office/word/2010/wordprocessingCanvas" xmlns:cx="http://schemas.microsoft.com/office/drawing/2014/chartex" xmlns:cx1="http://schemas.microsoft.com/office/drawing/2015/9/8/chartex" xmlns:mc="http://schemas.openxmlformats.org/markup-compatibility/2006" xmlns:o="urn:schemas-microsoft-com:office:office" xmlns:r="http://schemas.openxmlformats.org/officeDocument/2006/relationships" xmlns:m="http://schemas.openxmlformats.org/officeDocument/2006/math" xmlns:v="urn:schemas-microsoft-com:vml" xmlns:wp14="http://schemas.microsoft.com/office/word/2010/wordprocessingDrawing" xmlns:wp="http://schemas.openxmlformats.org/drawingml/2006/wordprocessingDrawing" xmlns:w10="urn:schemas-microsoft-com:office:word" xmlns:w="http://schemas.openxmlformats.org/wordprocessingml/2006/main" xmlns:w14="http://schemas.microsoft.com/office/word/2010/wordml" xmlns:w15="http://schemas.microsoft.com/office/word/2012/wordml" xmlns:w16se="http://schemas.microsoft.com/office/word/2015/wordml/symex" xmlns:wpg="http://schemas.microsoft.com/office/word/2010/wordprocessingGroup" xmlns:wpi="http://schemas.microsoft.com/office/word/2010/wordprocessingInk" xmlns:wne="http://schemas.microsoft.com/office/word/2006/wordml" xmlns:wps="http://schemas.microsoft.com/office/word/2010/wordprocessingShape" mc:Ignorable="w14 w15 w16se wp14">
+<w:document xmlns:wpc="http://schemas.microsoft.com/office/word/2010/wordprocessingCanvas" xmlns:cx="http://schemas.microsoft.com/office/drawing/2014/chartex" xmlns:cx1="http://schemas.microsoft.com/office/drawing/2015/9/8/chartex" xmlns:cx2="http://schemas.microsoft.com/office/drawing/2015/10/21/chartex" xmlns:cx3="http://schemas.microsoft.com/office/drawing/2016/5/9/chartex" xmlns:cx4="http://schemas.microsoft.com/office/drawing/2016/5/10/chartex" xmlns:cx5="http://schemas.microsoft.com/office/drawing/2016/5/11/chartex" xmlns:cx6="http://schemas.microsoft.com/office/drawing/2016/5/12/chartex" xmlns:cx7="http://schemas.microsoft.com/office/drawing/2016/5/13/chartex" xmlns:cx8="http://schemas.microsoft.com/office/drawing/2016/5/14/chartex" xmlns:mc="http://schemas.openxmlformats.org/markup-compatibility/2006" xmlns:aink="http://schemas.microsoft.com/office/drawing/2016/ink" xmlns:am3d="http://schemas.microsoft.com/office/drawing/2017/model3d" xmlns:o="urn:schemas-microsoft-com:office:office" xmlns:oel="http://schemas.microsoft.com/office/2019/extlst" xmlns:r="http://schemas.openxmlformats.org/officeDocument/2006/relationships" xmlns:m="http://schemas.openxmlformats.org/officeDocument/2006/math" xmlns:v="urn:schemas-microsoft-com:vml" xmlns:wp14="http://schemas.microsoft.com/office/word/2010/wordprocessingDrawing" xmlns:wp="http://schemas.openxmlformats.org/drawingml/2006/wordprocessingDrawing" xmlns:w10="urn:schemas-microsoft-com:office:word" xmlns:w="http://schemas.openxmlformats.org/wordprocessingml/2006/main" xmlns:w14="http://schemas.microsoft.com/office/word/2010/wordml" xmlns:w15="http://schemas.microsoft.com/office/word/2012/wordml" xmlns:w16cex="http://schemas.microsoft.com/office/word/2018/wordml/cex" xmlns:w16cid="http://schemas.microsoft.com/office/word/2016/wordml/cid" xmlns:w16="http://schemas.microsoft.com/office/word/2018/wordml" xmlns:w16sdtdh="http://schemas.microsoft.com/office/word/2020/wordml/sdtdatahash" xmlns:w16se="http://schemas.microsoft.com/office/word/2015/wordml/symex" xmlns:wpg="http://schemas.microsoft.com/office/word/2010/wordprocessingGroup" xmlns:wpi="http://schemas.microsoft.com/office/word/2010/wordprocessingInk" xmlns:wne="http://schemas.microsoft.com/office/word/2006/wordml" xmlns:wps="http://schemas.microsoft.com/office/word/2010/wordprocessingShape" mc:Ignorable="w14 w15 w16se w16cid w16 w16cex w16sdtdh wp14">
   <w:body>
     <w:p>
       <w:pPr>
@@ -101,29 +101,7 @@
           <w:szCs w:val="20"/>
           <w:shd w:val="clear" w:color="auto" w:fill="FFFFFF"/>
         </w:rPr>
-        <w:t xml:space="preserve">, M., </w:t>
-      </w:r>
-      <w:proofErr w:type="spellStart"/>
-      <w:r>
-        <w:rPr>
-          <w:rFonts w:ascii="Arial" w:hAnsi="Arial" w:cs="Arial"/>
-          <w:color w:val="222222"/>
-          <w:sz w:val="20"/>
-          <w:szCs w:val="20"/>
-          <w:shd w:val="clear" w:color="auto" w:fill="FFFFFF"/>
-        </w:rPr>
-        <w:t>Htun</w:t>
-      </w:r>
-      <w:proofErr w:type="spellEnd"/>
-      <w:r>
-        <w:rPr>
-          <w:rFonts w:ascii="Arial" w:hAnsi="Arial" w:cs="Arial"/>
-          <w:color w:val="222222"/>
-          <w:sz w:val="20"/>
-          <w:szCs w:val="20"/>
-          <w:shd w:val="clear" w:color="auto" w:fill="FFFFFF"/>
-        </w:rPr>
-        <w:t xml:space="preserve">, N. N., </w:t>
+        <w:t xml:space="preserve">, M., Htun, N. N., </w:t>
       </w:r>
       <w:proofErr w:type="spellStart"/>
       <w:r>
@@ -258,25 +236,72 @@
       </w:r>
     </w:p>
     <w:p>
-      <w:pPr>
+      <w:r>
         <w:rPr>
           <w:b/>
         </w:rPr>
-      </w:pPr>
-      <w:r>
+        <w:t xml:space="preserve">Takeaway: </w:t>
+      </w:r>
+      <w:r>
+        <w:t>U</w:t>
+      </w:r>
+      <w:r>
+        <w:t xml:space="preserve">se a radar chart for user selection of energy, acousticness, danceability, </w:t>
+      </w:r>
+      <w:proofErr w:type="spellStart"/>
+      <w:r>
+        <w:t>instrumentalness</w:t>
+      </w:r>
+      <w:proofErr w:type="spellEnd"/>
+      <w:r>
+        <w:t>, tempo, and valence.</w:t>
+      </w:r>
+    </w:p>
+    <w:p>
+      <w:pPr>
         <w:rPr>
           <w:b/>
         </w:rPr>
-        <w:t xml:space="preserve">Takeaway: </w:t>
-      </w:r>
-      <w:r>
-        <w:t>U</w:t>
-      </w:r>
-      <w:r>
-        <w:t xml:space="preserve">se a radar chart for user selection of </w:t>
-      </w:r>
-      <w:r>
-        <w:t>energy, acousticness, danceability, instrumentalness, tempo, and valence.</w:t>
+      </w:pPr>
+      <w:r>
+        <w:rPr>
+          <w:b/>
+        </w:rPr>
+        <w:drawing>
+          <wp:inline distT="0" distB="0" distL="0" distR="0" wp14:anchorId="639478DA" wp14:editId="209B458D">
+            <wp:extent cx="3141497" cy="2916617"/>
+            <wp:effectExtent l="0" t="0" r="1905" b="0"/>
+            <wp:docPr id="1" name="Picture 1" descr="Chart, radar chart&#10;&#10;Description automatically generated"/>
+            <wp:cNvGraphicFramePr>
+              <a:graphicFrameLocks xmlns:a="http://schemas.openxmlformats.org/drawingml/2006/main" noChangeAspect="1"/>
+            </wp:cNvGraphicFramePr>
+            <a:graphic xmlns:a="http://schemas.openxmlformats.org/drawingml/2006/main">
+              <a:graphicData uri="http://schemas.openxmlformats.org/drawingml/2006/picture">
+                <pic:pic xmlns:pic="http://schemas.openxmlformats.org/drawingml/2006/picture">
+                  <pic:nvPicPr>
+                    <pic:cNvPr id="1" name="Picture 1" descr="Chart, radar chart&#10;&#10;Description automatically generated"/>
+                    <pic:cNvPicPr/>
+                  </pic:nvPicPr>
+                  <pic:blipFill>
+                    <a:blip r:embed="rId5"/>
+                    <a:stretch>
+                      <a:fillRect/>
+                    </a:stretch>
+                  </pic:blipFill>
+                  <pic:spPr>
+                    <a:xfrm>
+                      <a:off x="0" y="0"/>
+                      <a:ext cx="3148533" cy="2923150"/>
+                    </a:xfrm>
+                    <a:prstGeom prst="rect">
+                      <a:avLst/>
+                    </a:prstGeom>
+                  </pic:spPr>
+                </pic:pic>
+              </a:graphicData>
+            </a:graphic>
+          </wp:inline>
+        </w:drawing>
       </w:r>
     </w:p>
     <w:p>
@@ -284,16 +309,8 @@
         <w:pStyle w:val="Heading2"/>
       </w:pPr>
       <w:r>
-        <w:t xml:space="preserve">Paper </w:t>
-      </w:r>
-      <w:r>
-        <w:t>2</w:t>
-      </w:r>
-      <w:r>
-        <w:t xml:space="preserve"> - </w:t>
-      </w:r>
-      <w:r>
-        <w:t>F</w:t>
+        <w:lastRenderedPageBreak/>
+        <w:t>Paper 2 - F</w:t>
       </w:r>
       <w:r>
         <w:t xml:space="preserve">actors </w:t>
@@ -424,7 +441,7 @@
           <w:shd w:val="clear" w:color="auto" w:fill="FFFFFF"/>
         </w:rPr>
       </w:pPr>
-      <w:hyperlink r:id="rId5" w:history="1">
+      <w:hyperlink r:id="rId6" w:history="1">
         <w:r>
           <w:rPr>
             <w:rStyle w:val="Hyperlink"/>
@@ -435,7 +452,7 @@
       <w:r>
         <w:t xml:space="preserve"> </w:t>
       </w:r>
-      <w:hyperlink r:id="rId6" w:history="1"/>
+      <w:hyperlink r:id="rId7" w:history="1"/>
     </w:p>
     <w:p>
       <w:pPr>
@@ -458,19 +475,10 @@
         <w:rPr>
           <w:b/>
         </w:rPr>
-        <w:lastRenderedPageBreak/>
         <w:t xml:space="preserve">Takeaway: </w:t>
       </w:r>
       <w:r>
-        <w:t xml:space="preserve"> Use geolocation, give higher weight to tempo in recommender, </w:t>
-      </w:r>
-      <w:proofErr w:type="gramStart"/>
-      <w:r>
-        <w:t>investigate</w:t>
-      </w:r>
-      <w:proofErr w:type="gramEnd"/>
-      <w:r>
-        <w:t xml:space="preserve"> consistency of genre classification using Spotify.</w:t>
+        <w:t xml:space="preserve"> Use geolocation, give higher weight to tempo in recommender, investigate consistency of genre classification using Spotify.</w:t>
       </w:r>
     </w:p>
     <w:p>
@@ -478,13 +486,7 @@
         <w:pStyle w:val="Heading2"/>
       </w:pPr>
       <w:r>
-        <w:t xml:space="preserve">Paper </w:t>
-      </w:r>
-      <w:r>
-        <w:t>3</w:t>
-      </w:r>
-      <w:r>
-        <w:t xml:space="preserve"> - An Efficient Hybrid Music Recommender</w:t>
+        <w:t>Paper 3 - An Efficient Hybrid Music Recommender</w:t>
       </w:r>
       <w:r>
         <w:t xml:space="preserve"> System Using an Incrementally </w:t>
@@ -496,197 +498,7 @@
         <w:t xml:space="preserve"> </w:t>
       </w:r>
       <w:r>
-        <w:t>Probabilistic Generative Mode</w:t>
-      </w:r>
-      <w:r>
-        <w:t>l</w:t>
-      </w:r>
-    </w:p>
-    <w:p>
-      <w:pPr>
-        <w:pStyle w:val="Heading3"/>
-        <w:rPr>
-          <w:shd w:val="clear" w:color="auto" w:fill="FFFFFF"/>
-        </w:rPr>
-      </w:pPr>
-      <w:r>
-        <w:rPr>
-          <w:shd w:val="clear" w:color="auto" w:fill="FFFFFF"/>
-        </w:rPr>
-        <w:t>Citation</w:t>
-      </w:r>
-    </w:p>
-    <w:p>
-      <w:pPr>
-        <w:rPr>
-          <w:rFonts w:ascii="Arial" w:hAnsi="Arial" w:cs="Arial"/>
-          <w:color w:val="222222"/>
-          <w:sz w:val="20"/>
-          <w:szCs w:val="20"/>
-          <w:shd w:val="clear" w:color="auto" w:fill="FFFFFF"/>
-        </w:rPr>
-      </w:pPr>
-      <w:r>
-        <w:rPr>
-          <w:rFonts w:ascii="Arial" w:hAnsi="Arial" w:cs="Arial"/>
-          <w:color w:val="222222"/>
-          <w:sz w:val="20"/>
-          <w:szCs w:val="20"/>
-          <w:shd w:val="clear" w:color="auto" w:fill="FFFFFF"/>
-        </w:rPr>
-        <w:t xml:space="preserve">Yoshii, K., </w:t>
-      </w:r>
-      <w:proofErr w:type="spellStart"/>
-      <w:r>
-        <w:rPr>
-          <w:rFonts w:ascii="Arial" w:hAnsi="Arial" w:cs="Arial"/>
-          <w:color w:val="222222"/>
-          <w:sz w:val="20"/>
-          <w:szCs w:val="20"/>
-          <w:shd w:val="clear" w:color="auto" w:fill="FFFFFF"/>
-        </w:rPr>
-        <w:t>Goto</w:t>
-      </w:r>
-      <w:proofErr w:type="spellEnd"/>
-      <w:r>
-        <w:rPr>
-          <w:rFonts w:ascii="Arial" w:hAnsi="Arial" w:cs="Arial"/>
-          <w:color w:val="222222"/>
-          <w:sz w:val="20"/>
-          <w:szCs w:val="20"/>
-          <w:shd w:val="clear" w:color="auto" w:fill="FFFFFF"/>
-        </w:rPr>
-        <w:t xml:space="preserve">, M., </w:t>
-      </w:r>
-      <w:proofErr w:type="spellStart"/>
-      <w:r>
-        <w:rPr>
-          <w:rFonts w:ascii="Arial" w:hAnsi="Arial" w:cs="Arial"/>
-          <w:color w:val="222222"/>
-          <w:sz w:val="20"/>
-          <w:szCs w:val="20"/>
-          <w:shd w:val="clear" w:color="auto" w:fill="FFFFFF"/>
-        </w:rPr>
-        <w:t>Komatani</w:t>
-      </w:r>
-      <w:proofErr w:type="spellEnd"/>
-      <w:r>
-        <w:rPr>
-          <w:rFonts w:ascii="Arial" w:hAnsi="Arial" w:cs="Arial"/>
-          <w:color w:val="222222"/>
-          <w:sz w:val="20"/>
-          <w:szCs w:val="20"/>
-          <w:shd w:val="clear" w:color="auto" w:fill="FFFFFF"/>
-        </w:rPr>
-        <w:t xml:space="preserve">, K., Ogata, T., &amp; </w:t>
-      </w:r>
-      <w:proofErr w:type="spellStart"/>
-      <w:r>
-        <w:rPr>
-          <w:rFonts w:ascii="Arial" w:hAnsi="Arial" w:cs="Arial"/>
-          <w:color w:val="222222"/>
-          <w:sz w:val="20"/>
-          <w:szCs w:val="20"/>
-          <w:shd w:val="clear" w:color="auto" w:fill="FFFFFF"/>
-        </w:rPr>
-        <w:t>Okuno</w:t>
-      </w:r>
-      <w:proofErr w:type="spellEnd"/>
-      <w:r>
-        <w:rPr>
-          <w:rFonts w:ascii="Arial" w:hAnsi="Arial" w:cs="Arial"/>
-          <w:color w:val="222222"/>
-          <w:sz w:val="20"/>
-          <w:szCs w:val="20"/>
-          <w:shd w:val="clear" w:color="auto" w:fill="FFFFFF"/>
-        </w:rPr>
-        <w:t>, H. G. (2008). An efficient hybrid music recommender system using an incrementally trainable probabilistic generative model. IEEE Transactions on Audio, Speech, and Language Processing, 16(2), 435-447.</w:t>
-      </w:r>
-    </w:p>
-    <w:p>
-      <w:pPr>
-        <w:rPr>
-          <w:rFonts w:ascii="Arial" w:hAnsi="Arial" w:cs="Arial"/>
-          <w:color w:val="222222"/>
-          <w:sz w:val="20"/>
-          <w:szCs w:val="20"/>
-          <w:shd w:val="clear" w:color="auto" w:fill="FFFFFF"/>
-        </w:rPr>
-      </w:pPr>
-      <w:hyperlink r:id="rId7" w:history="1">
-        <w:r>
-          <w:rPr>
-            <w:rStyle w:val="Hyperlink"/>
-          </w:rPr>
-          <w:t>04432655</w:t>
-        </w:r>
-        <w:proofErr w:type="gramStart"/>
-        <w:r>
-          <w:rPr>
-            <w:rStyle w:val="Hyperlink"/>
-          </w:rPr>
-          <w:t>.pdf</w:t>
-        </w:r>
-        <w:proofErr w:type="gramEnd"/>
-        <w:r>
-          <w:rPr>
-            <w:rStyle w:val="Hyperlink"/>
-          </w:rPr>
-          <w:t xml:space="preserve"> (kyoto-u.ac.jp)</w:t>
-        </w:r>
-      </w:hyperlink>
-    </w:p>
-    <w:p>
-      <w:pPr>
-        <w:pStyle w:val="Heading3"/>
-      </w:pPr>
-      <w:r>
-        <w:t>Summary</w:t>
-      </w:r>
-    </w:p>
-    <w:p>
-      <w:r>
-        <w:t>The authors in this paper sought to solve a similar problem to the one we are trying to solve – providing recommendations of songs that are not just the most popular for each genre, but also match user preferences. They discuss how collaborative filtering tends to keep recommending the same popular artists for each genre, since they have the most listeners. By going beyond this, users can discover new artists and new music that may not be popular, but match their music tastes. Their model unifies collaborative and content-based data utilizing probability theory. Their data sets correlated signal processing theory to get track / artist features with the sales and popularity of the track / artist on e-commerce sites – truly an interesting approach basing popularity off of actual sales. All of this is done incrementally, so the model builds itself dynamically.</w:t>
-      </w:r>
-      <w:r>
-        <w:t xml:space="preserve"> The advantage of this approach, is that it took 10 minutes to train the base model, and only 5 seconds to update the model. So if we can train a model similar to this, and dynamically update latent variables, we could have a recommender system that requires very little computational cost, but maintain high accuracy and processing speed.</w:t>
-      </w:r>
-    </w:p>
-    <w:p>
-      <w:r>
-        <w:rPr>
-          <w:b/>
-        </w:rPr>
-        <w:t xml:space="preserve">Takeaway: </w:t>
-      </w:r>
-      <w:r>
-        <w:t xml:space="preserve"> </w:t>
-      </w:r>
-      <w:r>
-        <w:t>Consider using probability theory to train a base model, so that incremental updates require little processing power and could be done on something as lightweight as a mobile device. Content based filtering may be the better approach to take if just using available Spotify data.</w:t>
-      </w:r>
-    </w:p>
-    <w:p>
-      <w:pPr>
-        <w:pStyle w:val="Heading2"/>
-      </w:pPr>
-      <w:r>
-        <w:t xml:space="preserve">Paper </w:t>
-      </w:r>
-      <w:r>
-        <w:t>4</w:t>
-      </w:r>
-      <w:r>
-        <w:t xml:space="preserve"> - </w:t>
-      </w:r>
-      <w:r>
-        <w:t>Build Your Own Music Recommender by Modeling Internet</w:t>
-      </w:r>
-      <w:r>
-        <w:t xml:space="preserve"> </w:t>
-      </w:r>
-      <w:r>
-        <w:t>Radio Streams</w:t>
+        <w:t>Probabilistic Generative Model</w:t>
       </w:r>
     </w:p>
     <w:p>
@@ -805,21 +617,169 @@
           <w:rPr>
             <w:rStyle w:val="Hyperlink"/>
           </w:rPr>
-          <w:t>04432655</w:t>
+          <w:t>04432655.pdf (kyoto-u.ac.jp)</w:t>
         </w:r>
-        <w:proofErr w:type="gramStart"/>
+      </w:hyperlink>
+    </w:p>
+    <w:p>
+      <w:pPr>
+        <w:pStyle w:val="Heading3"/>
+      </w:pPr>
+      <w:r>
+        <w:t>Summary</w:t>
+      </w:r>
+    </w:p>
+    <w:p>
+      <w:r>
+        <w:t>The authors in this paper sought to solve a similar problem to the one we are trying to solve – providing recommendations of songs that are not just the most popular for each genre, but also match user preferences. They discuss how collaborative filtering tends to keep recommending the same popular artists for each genre, since they have the most listeners. By going beyond this, users can discover new artists and new music that may not be popular, but match their music tastes. Their model unifies collaborative and content-based data utilizing probability theory. Their data sets correlated signal processing theory to get track / artist features with the sales and popularity of the track / artist on e-commerce sites – truly an interesting approach basing popularity off of actual sales. All of this is done incrementally, so the model builds itself dynamically.</w:t>
+      </w:r>
+      <w:r>
+        <w:t xml:space="preserve"> The advantage of this approach, is that it took 10 minutes to train the base model, and only 5 seconds to update the model. So if we can train a model similar to this, and dynamically update latent variables, we could have a recommender system that requires very little computational cost, but maintain high accuracy and processing speed.</w:t>
+      </w:r>
+    </w:p>
+    <w:p>
+      <w:r>
+        <w:rPr>
+          <w:b/>
+        </w:rPr>
+        <w:lastRenderedPageBreak/>
+        <w:t xml:space="preserve">Takeaway: </w:t>
+      </w:r>
+      <w:r>
+        <w:t xml:space="preserve"> </w:t>
+      </w:r>
+      <w:r>
+        <w:t>Consider using probability theory to train a base model, so that incremental updates require little processing power and could be done on something as lightweight as a mobile device. Content based filtering may be the better approach to take if just using available Spotify data.</w:t>
+      </w:r>
+    </w:p>
+    <w:p>
+      <w:pPr>
+        <w:pStyle w:val="Heading2"/>
+      </w:pPr>
+      <w:r>
+        <w:t xml:space="preserve">Paper 4 - </w:t>
+      </w:r>
+      <w:r>
+        <w:t>Build Your Own Music Recommender by Modeling Internet Radio Streams</w:t>
+      </w:r>
+    </w:p>
+    <w:p>
+      <w:pPr>
+        <w:pStyle w:val="Heading3"/>
+        <w:rPr>
+          <w:shd w:val="clear" w:color="auto" w:fill="FFFFFF"/>
+        </w:rPr>
+      </w:pPr>
+      <w:r>
+        <w:rPr>
+          <w:shd w:val="clear" w:color="auto" w:fill="FFFFFF"/>
+        </w:rPr>
+        <w:t>Citation</w:t>
+      </w:r>
+    </w:p>
+    <w:p>
+      <w:pPr>
+        <w:rPr>
+          <w:rFonts w:ascii="Arial" w:hAnsi="Arial" w:cs="Arial"/>
+          <w:color w:val="222222"/>
+          <w:sz w:val="20"/>
+          <w:szCs w:val="20"/>
+          <w:shd w:val="clear" w:color="auto" w:fill="FFFFFF"/>
+        </w:rPr>
+      </w:pPr>
+      <w:r>
+        <w:rPr>
+          <w:rFonts w:ascii="Arial" w:hAnsi="Arial" w:cs="Arial"/>
+          <w:color w:val="222222"/>
+          <w:sz w:val="20"/>
+          <w:szCs w:val="20"/>
+          <w:shd w:val="clear" w:color="auto" w:fill="FFFFFF"/>
+        </w:rPr>
+        <w:t xml:space="preserve">Yoshii, K., </w:t>
+      </w:r>
+      <w:proofErr w:type="spellStart"/>
+      <w:r>
+        <w:rPr>
+          <w:rFonts w:ascii="Arial" w:hAnsi="Arial" w:cs="Arial"/>
+          <w:color w:val="222222"/>
+          <w:sz w:val="20"/>
+          <w:szCs w:val="20"/>
+          <w:shd w:val="clear" w:color="auto" w:fill="FFFFFF"/>
+        </w:rPr>
+        <w:t>Goto</w:t>
+      </w:r>
+      <w:proofErr w:type="spellEnd"/>
+      <w:r>
+        <w:rPr>
+          <w:rFonts w:ascii="Arial" w:hAnsi="Arial" w:cs="Arial"/>
+          <w:color w:val="222222"/>
+          <w:sz w:val="20"/>
+          <w:szCs w:val="20"/>
+          <w:shd w:val="clear" w:color="auto" w:fill="FFFFFF"/>
+        </w:rPr>
+        <w:t xml:space="preserve">, M., </w:t>
+      </w:r>
+      <w:proofErr w:type="spellStart"/>
+      <w:r>
+        <w:rPr>
+          <w:rFonts w:ascii="Arial" w:hAnsi="Arial" w:cs="Arial"/>
+          <w:color w:val="222222"/>
+          <w:sz w:val="20"/>
+          <w:szCs w:val="20"/>
+          <w:shd w:val="clear" w:color="auto" w:fill="FFFFFF"/>
+        </w:rPr>
+        <w:t>Komatani</w:t>
+      </w:r>
+      <w:proofErr w:type="spellEnd"/>
+      <w:r>
+        <w:rPr>
+          <w:rFonts w:ascii="Arial" w:hAnsi="Arial" w:cs="Arial"/>
+          <w:color w:val="222222"/>
+          <w:sz w:val="20"/>
+          <w:szCs w:val="20"/>
+          <w:shd w:val="clear" w:color="auto" w:fill="FFFFFF"/>
+        </w:rPr>
+        <w:t xml:space="preserve">, K., Ogata, T., &amp; </w:t>
+      </w:r>
+      <w:proofErr w:type="spellStart"/>
+      <w:r>
+        <w:rPr>
+          <w:rFonts w:ascii="Arial" w:hAnsi="Arial" w:cs="Arial"/>
+          <w:color w:val="222222"/>
+          <w:sz w:val="20"/>
+          <w:szCs w:val="20"/>
+          <w:shd w:val="clear" w:color="auto" w:fill="FFFFFF"/>
+        </w:rPr>
+        <w:t>Okuno</w:t>
+      </w:r>
+      <w:proofErr w:type="spellEnd"/>
+      <w:r>
+        <w:rPr>
+          <w:rFonts w:ascii="Arial" w:hAnsi="Arial" w:cs="Arial"/>
+          <w:color w:val="222222"/>
+          <w:sz w:val="20"/>
+          <w:szCs w:val="20"/>
+          <w:shd w:val="clear" w:color="auto" w:fill="FFFFFF"/>
+        </w:rPr>
+        <w:t>, H. G. (2008). An efficient hybrid music recommender system using an incrementally trainable probabilistic generative model. IEEE Transactions on Audio, Speech, and Language Processing, 16(2), 435-447.</w:t>
+      </w:r>
+    </w:p>
+    <w:p>
+      <w:pPr>
+        <w:rPr>
+          <w:rFonts w:ascii="Arial" w:hAnsi="Arial" w:cs="Arial"/>
+          <w:color w:val="222222"/>
+          <w:sz w:val="20"/>
+          <w:szCs w:val="20"/>
+          <w:shd w:val="clear" w:color="auto" w:fill="FFFFFF"/>
+        </w:rPr>
+      </w:pPr>
+      <w:hyperlink r:id="rId9" w:history="1">
         <w:r>
           <w:rPr>
             <w:rStyle w:val="Hyperlink"/>
           </w:rPr>
-          <w:t>.pdf</w:t>
-        </w:r>
-        <w:proofErr w:type="gramEnd"/>
-        <w:r>
-          <w:rPr>
-            <w:rStyle w:val="Hyperlink"/>
-          </w:rPr>
-          <w:t xml:space="preserve"> (kyoto-u.ac.jp)</w:t>
+          <w:t>04432655.pdf (kyoto-u.ac.jp)</w:t>
         </w:r>
       </w:hyperlink>
     </w:p>
@@ -833,11 +793,7 @@
     </w:p>
     <w:p>
       <w:r>
-        <w:t xml:space="preserve">This paper seeks to solve the “rich get richer” problem with recommender systems that typically rely on the usage of the service to improve recommendations. For example, millions of people use YouTube and Spotify to listen to music, so how can a new streaming app compete with the billions of track plays and ratings that these services have access to? To answer that question, they used internet streaming playlists on radio stations to jump start their recommender system. An issue I see off this initially is that internet radio is heavily disproportionate in the variety of music it offers. For instance, there could be hundreds of stations that play popular genres of music like pop, but only a handful of less popular </w:t>
-      </w:r>
-      <w:r>
-        <w:lastRenderedPageBreak/>
-        <w:t>genres like metal and classical.</w:t>
+        <w:t>This paper seeks to solve the “rich get richer” problem with recommender systems that typically rely on the usage of the service to improve recommendations. For example, millions of people use YouTube and Spotify to listen to music, so how can a new streaming app compete with the billions of track plays and ratings that these services have access to? To answer that question, they used internet streaming playlists on radio stations to jump start their recommender system. An issue I see off this initially is that internet radio is heavily disproportionate in the variety of music it offers. For instance, there could be hundreds of stations that play popular genres of music like pop, but only a handful of less popular genres like metal and classical.</w:t>
       </w:r>
       <w:r>
         <w:t xml:space="preserve"> Handling new users with no data, is done by utilizing popular music found on the internet – not a bad approach. </w:t>
@@ -862,13 +818,7 @@
         <w:pStyle w:val="Heading2"/>
       </w:pPr>
       <w:r>
-        <w:t xml:space="preserve">Paper </w:t>
-      </w:r>
-      <w:r>
-        <w:t>5</w:t>
-      </w:r>
-      <w:r>
-        <w:t xml:space="preserve"> - </w:t>
+        <w:t xml:space="preserve">Paper 5 - </w:t>
       </w:r>
       <w:r>
         <w:t xml:space="preserve">Each </w:t>
@@ -946,29 +896,7 @@
           <w:szCs w:val="20"/>
           <w:shd w:val="clear" w:color="auto" w:fill="FFFFFF"/>
         </w:rPr>
-        <w:t xml:space="preserve">, N. J., &amp; </w:t>
-      </w:r>
-      <w:proofErr w:type="spellStart"/>
-      <w:r>
-        <w:rPr>
-          <w:rFonts w:ascii="Arial" w:hAnsi="Arial" w:cs="Arial"/>
-          <w:color w:val="222222"/>
-          <w:sz w:val="20"/>
-          <w:szCs w:val="20"/>
-          <w:shd w:val="clear" w:color="auto" w:fill="FFFFFF"/>
-        </w:rPr>
-        <w:t>Willemsen</w:t>
-      </w:r>
-      <w:proofErr w:type="spellEnd"/>
-      <w:r>
-        <w:rPr>
-          <w:rFonts w:ascii="Arial" w:hAnsi="Arial" w:cs="Arial"/>
-          <w:color w:val="222222"/>
-          <w:sz w:val="20"/>
-          <w:szCs w:val="20"/>
-          <w:shd w:val="clear" w:color="auto" w:fill="FFFFFF"/>
-        </w:rPr>
-        <w:t>, M. C. (2011, October). Each to his own: how different users call for different interaction methods in recommender systems. In </w:t>
+        <w:t>, N. J., &amp; Willemsen, M. C. (2011, October). Each to his own: how different users call for different interaction methods in recommender systems. In </w:t>
       </w:r>
       <w:r>
         <w:rPr>
@@ -1003,7 +931,7 @@
           <w:shd w:val="clear" w:color="auto" w:fill="FFFFFF"/>
         </w:rPr>
       </w:pPr>
-      <w:hyperlink r:id="rId9" w:history="1">
+      <w:hyperlink r:id="rId10" w:history="1">
         <w:r>
           <w:rPr>
             <w:rStyle w:val="Hyperlink"/>
@@ -1033,6 +961,7 @@
         <w:pStyle w:val="Quote"/>
       </w:pPr>
       <w:r>
+        <w:lastRenderedPageBreak/>
         <w:t>Designers seem to have to find a way to combine the simplest method (</w:t>
       </w:r>
       <w:proofErr w:type="spellStart"/>
@@ -1049,25 +978,7 @@
       </w:r>
       <w:proofErr w:type="spellEnd"/>
       <w:r>
-        <w:t xml:space="preserve">, carefully introduce implicit recommendations, and then introduce explicit controls as well. A final option is assign the correct </w:t>
-      </w:r>
-      <w:r>
-        <w:t>method to each user: try to dis</w:t>
-      </w:r>
-      <w:r>
-        <w:t>cover before (or during) the intera</w:t>
-      </w:r>
-      <w:r>
-        <w:t>ction what the user’s character</w:t>
-      </w:r>
-      <w:r>
-        <w:t xml:space="preserve">istics are, and then tailor the interface to </w:t>
-      </w:r>
-      <w:r>
-        <w:t>[their]</w:t>
-      </w:r>
-      <w:r>
-        <w:t xml:space="preserve"> specific needs. </w:t>
+        <w:t xml:space="preserve">, carefully introduce implicit recommendations, and then introduce explicit controls as well. A final option is assign the correct method to each user: try to discover before (or during) the interaction what the user’s characteristics are, and then tailor the interface to [their] specific needs. </w:t>
       </w:r>
     </w:p>
     <w:p>
@@ -1075,19 +986,7 @@
         <w:pStyle w:val="Quote"/>
       </w:pPr>
       <w:r>
-        <w:t>More generally, we show that designers and researchers alike should investigate the impact of t</w:t>
-      </w:r>
-      <w:r>
-        <w:t>heir system on the user’s satis</w:t>
-      </w:r>
-      <w:r>
-        <w:t xml:space="preserve">faction in terms of both process and outcome. Being satisfied with the system itself and the outcomes of using it are two separate </w:t>
-      </w:r>
-      <w:r>
-        <w:t>concerns, which</w:t>
-      </w:r>
-      <w:r>
-        <w:t xml:space="preserve"> may at times even be in conflict with one another.</w:t>
+        <w:t>More generally, we show that designers and researchers alike should investigate the impact of their system on the user’s satisfaction in terms of both process and outcome. Being satisfied with the system itself and the outcomes of using it are two separate concerns, which may at times even be in conflict with one another.</w:t>
       </w:r>
     </w:p>
     <w:p>
@@ -1103,8 +1002,6 @@
       <w:r>
         <w:t>Allow flexibility in the user interface and recommendation system, so that the user can not only tailor their recommendations, but also their interaction.</w:t>
       </w:r>
-      <w:bookmarkStart w:id="0" w:name="_GoBack"/>
-      <w:bookmarkEnd w:id="0"/>
     </w:p>
     <w:p/>
     <w:p/>
@@ -1119,7 +1016,7 @@
 </file>
 
 <file path=word/styles.xml><?xml version="1.0" encoding="utf-8"?>
-<w:styles xmlns:mc="http://schemas.openxmlformats.org/markup-compatibility/2006" xmlns:r="http://schemas.openxmlformats.org/officeDocument/2006/relationships" xmlns:w="http://schemas.openxmlformats.org/wordprocessingml/2006/main" xmlns:w14="http://schemas.microsoft.com/office/word/2010/wordml" xmlns:w15="http://schemas.microsoft.com/office/word/2012/wordml" xmlns:w16se="http://schemas.microsoft.com/office/word/2015/wordml/symex" mc:Ignorable="w14 w15 w16se">
+<w:styles xmlns:mc="http://schemas.openxmlformats.org/markup-compatibility/2006" xmlns:r="http://schemas.openxmlformats.org/officeDocument/2006/relationships" xmlns:w="http://schemas.openxmlformats.org/wordprocessingml/2006/main" xmlns:w14="http://schemas.microsoft.com/office/word/2010/wordml" xmlns:w15="http://schemas.microsoft.com/office/word/2012/wordml" xmlns:w16cex="http://schemas.microsoft.com/office/word/2018/wordml/cex" xmlns:w16cid="http://schemas.microsoft.com/office/word/2016/wordml/cid" xmlns:w16="http://schemas.microsoft.com/office/word/2018/wordml" xmlns:w16sdtdh="http://schemas.microsoft.com/office/word/2020/wordml/sdtdatahash" xmlns:w16se="http://schemas.microsoft.com/office/word/2015/wordml/symex" mc:Ignorable="w14 w15 w16se w16cid w16 w16cex w16sdtdh">
   <w:docDefaults>
     <w:rPrDefault>
       <w:rPr>
@@ -1135,7 +1032,7 @@
       </w:pPr>
     </w:pPrDefault>
   </w:docDefaults>
-  <w:latentStyles w:defLockedState="0" w:defUIPriority="99" w:defSemiHidden="0" w:defUnhideWhenUsed="0" w:defQFormat="0" w:count="371">
+  <w:latentStyles w:defLockedState="0" w:defUIPriority="99" w:defSemiHidden="0" w:defUnhideWhenUsed="0" w:defQFormat="0" w:count="376">
     <w:lsdException w:name="Normal" w:uiPriority="0" w:qFormat="1"/>
     <w:lsdException w:name="heading 1" w:uiPriority="9" w:qFormat="1"/>
     <w:lsdException w:name="heading 2" w:semiHidden="1" w:uiPriority="9" w:unhideWhenUsed="1" w:qFormat="1"/>
@@ -1241,7 +1138,6 @@
     <w:lsdException w:name="HTML Sample" w:semiHidden="1" w:unhideWhenUsed="1"/>
     <w:lsdException w:name="HTML Typewriter" w:semiHidden="1" w:unhideWhenUsed="1"/>
     <w:lsdException w:name="HTML Variable" w:semiHidden="1" w:unhideWhenUsed="1"/>
-    <w:lsdException w:name="Normal Table" w:semiHidden="1" w:unhideWhenUsed="1"/>
     <w:lsdException w:name="annotation subject" w:semiHidden="1" w:unhideWhenUsed="1"/>
     <w:lsdException w:name="No List" w:semiHidden="1" w:unhideWhenUsed="1"/>
     <w:lsdException w:name="Outline List 1" w:semiHidden="1" w:unhideWhenUsed="1"/>
@@ -1284,11 +1180,8 @@
     <w:lsdException w:name="Table Contemporary" w:semiHidden="1" w:unhideWhenUsed="1"/>
     <w:lsdException w:name="Table Elegant" w:semiHidden="1" w:unhideWhenUsed="1"/>
     <w:lsdException w:name="Table Professional" w:semiHidden="1" w:unhideWhenUsed="1"/>
-    <w:lsdException w:name="Table Subtle 1" w:semiHidden="1" w:unhideWhenUsed="1"/>
     <w:lsdException w:name="Table Subtle 2" w:semiHidden="1" w:unhideWhenUsed="1"/>
     <w:lsdException w:name="Table Web 1" w:semiHidden="1" w:unhideWhenUsed="1"/>
-    <w:lsdException w:name="Table Web 2" w:semiHidden="1" w:unhideWhenUsed="1"/>
-    <w:lsdException w:name="Table Web 3" w:semiHidden="1" w:unhideWhenUsed="1"/>
     <w:lsdException w:name="Balloon Text" w:semiHidden="1" w:unhideWhenUsed="1"/>
     <w:lsdException w:name="Table Grid" w:uiPriority="39"/>
     <w:lsdException w:name="Table Theme" w:semiHidden="1" w:unhideWhenUsed="1"/>
@@ -1507,6 +1400,11 @@
     <w:lsdException w:name="List Table 5 Dark Accent 6" w:uiPriority="50"/>
     <w:lsdException w:name="List Table 6 Colorful Accent 6" w:uiPriority="51"/>
     <w:lsdException w:name="List Table 7 Colorful Accent 6" w:uiPriority="52"/>
+    <w:lsdException w:name="Mention" w:semiHidden="1" w:unhideWhenUsed="1"/>
+    <w:lsdException w:name="Smart Hyperlink" w:semiHidden="1" w:unhideWhenUsed="1"/>
+    <w:lsdException w:name="Hashtag" w:semiHidden="1" w:unhideWhenUsed="1"/>
+    <w:lsdException w:name="Unresolved Mention" w:semiHidden="1" w:unhideWhenUsed="1"/>
+    <w:lsdException w:name="Smart Link" w:semiHidden="1" w:unhideWhenUsed="1"/>
   </w:latentStyles>
   <w:style w:type="paragraph" w:default="1" w:styleId="Normal">
     <w:name w:val="Normal"/>
@@ -1580,6 +1478,7 @@
   <w:style w:type="character" w:default="1" w:styleId="DefaultParagraphFont">
     <w:name w:val="Default Paragraph Font"/>
     <w:uiPriority w:val="1"/>
+    <w:semiHidden/>
     <w:unhideWhenUsed/>
   </w:style>
   <w:style w:type="table" w:default="1" w:styleId="TableNormal">
@@ -1683,6 +1582,18 @@
       <w:i/>
       <w:iCs/>
       <w:color w:val="404040" w:themeColor="text1" w:themeTint="BF"/>
+    </w:rPr>
+  </w:style>
+  <w:style w:type="character" w:styleId="FollowedHyperlink">
+    <w:name w:val="FollowedHyperlink"/>
+    <w:basedOn w:val="DefaultParagraphFont"/>
+    <w:uiPriority w:val="99"/>
+    <w:semiHidden/>
+    <w:unhideWhenUsed/>
+    <w:rsid w:val="00FA2CE5"/>
+    <w:rPr>
+      <w:color w:val="954F72" w:themeColor="followedHyperlink"/>
+      <w:u w:val="single"/>
     </w:rPr>
   </w:style>
 </w:styles>

</xml_diff>